<commit_message>
Updated Lab 2B to match powerpoint.
</commit_message>
<xml_diff>
--- a/Labs/1B/lab1b.docx
+++ b/Labs/1B/lab1b.docx
@@ -374,7 +374,13 @@
               <w:t xml:space="preserve">appropriate </w:t>
             </w:r>
             <w:r>
-              <w:t xml:space="preserve">for your platform (Windows, macOS or Linux). In Windows, it will either be Windows Subsystem for Linux (WSL2) or the command prompt, command.exe. In macOS, the application is called Terminal and in Linux, it is typically referred to as the Console. While all the commands will be executed in the command line, much of the work is repetitive so it becomes second nature quickly. You won’t need to know a great deal as to how to work in the command line, </w:t>
+              <w:t>for your platform (Windows, macOS or Linux). In Windows, it will be Windows Subsystem for Linux (WSL</w:t>
+            </w:r>
+            <w:r>
+              <w:t>1</w:t>
+            </w:r>
+            <w:r>
+              <w:t xml:space="preserve">). In macOS, the application is called Terminal and in Linux, it is typically referred to as the Console. While all the commands will be executed in the command line, much of the work is repetitive so it becomes second nature quickly. You won’t need to know a great deal as to how to work in the command line, </w:t>
             </w:r>
             <w:r>
               <w:t>however</w:t>
@@ -539,21 +545,7 @@
                 <w:sz w:val="24"/>
                 <w:szCs w:val="24"/>
               </w:rPr>
-              <w:t>Step 1</w:t>
-            </w:r>
-            <w:r>
-              <w:rPr>
-                <w:sz w:val="24"/>
-                <w:szCs w:val="24"/>
-              </w:rPr>
-              <w:t>:</w:t>
-            </w:r>
-            <w:r>
-              <w:rPr>
-                <w:sz w:val="24"/>
-                <w:szCs w:val="24"/>
-              </w:rPr>
-              <w:t xml:space="preserve"> Install the Tool Chain </w:t>
+              <w:t xml:space="preserve">Step 1: Install the Tool Chain </w:t>
             </w:r>
           </w:p>
           <w:p>
@@ -602,177 +594,12 @@
               <w:t xml:space="preserve"> </w:t>
             </w:r>
             <w:r>
-              <w:t xml:space="preserve">Be sure to </w:t>
-            </w:r>
-            <w:r>
-              <w:t>complete both</w:t>
-            </w:r>
-            <w:r>
-              <w:t xml:space="preserve"> </w:t>
-            </w:r>
-            <w:r>
-              <w:rPr>
-                <w:i/>
-                <w:iCs/>
-              </w:rPr>
-              <w:t>“2. Test the tool chain…”</w:t>
-            </w:r>
-            <w:r>
-              <w:t xml:space="preserve"> and </w:t>
-            </w:r>
-            <w:r>
-              <w:rPr>
-                <w:i/>
-                <w:iCs/>
-              </w:rPr>
-              <w:t>“3. Automate using a Makefile”</w:t>
-            </w:r>
-            <w:r>
-              <w:t xml:space="preserve"> as we will be </w:t>
-            </w:r>
-            <w:r>
-              <w:lastRenderedPageBreak/>
-              <w:t xml:space="preserve">using the </w:t>
-            </w:r>
-            <w:r>
-              <w:rPr>
-                <w:i/>
-                <w:iCs/>
-              </w:rPr>
-              <w:t>make</w:t>
-            </w:r>
-            <w:r>
-              <w:t xml:space="preserve"> automation for all our programs going forward.</w:t>
-            </w:r>
-          </w:p>
-          <w:p/>
-          <w:p>
-            <w:pPr>
-              <w:pStyle w:val="Heading2"/>
-              <w:rPr>
-                <w:sz w:val="24"/>
-                <w:szCs w:val="24"/>
-              </w:rPr>
-            </w:pPr>
-            <w:r>
-              <w:rPr>
-                <w:sz w:val="24"/>
-                <w:szCs w:val="24"/>
-              </w:rPr>
-              <w:t xml:space="preserve">Step </w:t>
-            </w:r>
-            <w:r>
-              <w:rPr>
-                <w:sz w:val="24"/>
-                <w:szCs w:val="24"/>
-              </w:rPr>
-              <w:t>2</w:t>
-            </w:r>
-            <w:r>
-              <w:rPr>
-                <w:sz w:val="24"/>
-                <w:szCs w:val="24"/>
-              </w:rPr>
-              <w:t xml:space="preserve">: </w:t>
-            </w:r>
-            <w:r>
-              <w:rPr>
-                <w:sz w:val="24"/>
-                <w:szCs w:val="24"/>
-              </w:rPr>
-              <w:t>Install the Library and Lab Templates</w:t>
-            </w:r>
-            <w:r>
-              <w:rPr>
-                <w:sz w:val="24"/>
-                <w:szCs w:val="24"/>
-              </w:rPr>
-              <w:t xml:space="preserve"> </w:t>
-            </w:r>
-          </w:p>
-          <w:p>
-            <w:pPr>
-              <w:rPr>
-                <w:rStyle w:val="Hyperlink"/>
-                <w:u w:val="none"/>
-              </w:rPr>
-            </w:pPr>
-            <w:r>
-              <w:t xml:space="preserve">The second step is to </w:t>
-            </w:r>
-            <w:r>
-              <w:t>download the Lab_10C folder</w:t>
-            </w:r>
-            <w:r>
-              <w:t xml:space="preserve"> as it contains </w:t>
-            </w:r>
-            <w:r>
-              <w:t>the</w:t>
-            </w:r>
-            <w:r>
-              <w:t xml:space="preserve"> </w:t>
-            </w:r>
-            <w:r>
-              <w:t xml:space="preserve">Standard C to Arduino Library </w:t>
-            </w:r>
-            <w:r>
-              <w:t>as this is the library which provides us similar functionality to the Arduino software</w:t>
-            </w:r>
-            <w:r>
-              <w:t>.</w:t>
-            </w:r>
-            <w:r>
-              <w:t xml:space="preserve"> The difference in this Library is, </w:t>
-            </w:r>
-            <w:r>
-              <w:t xml:space="preserve">it is written in Standard C </w:t>
-            </w:r>
-            <w:r>
-              <w:t>and not</w:t>
-            </w:r>
-            <w:r>
-              <w:t xml:space="preserve"> C++. </w:t>
-            </w:r>
-            <w:r>
-              <w:t>The folder also contains</w:t>
-            </w:r>
-            <w:r>
-              <w:t xml:space="preserve"> the folders for the Lab assignments.</w:t>
-            </w:r>
-            <w:r>
-              <w:t xml:space="preserve"> </w:t>
-            </w:r>
-            <w:r>
-              <w:t xml:space="preserve">The instruction for installing </w:t>
-            </w:r>
-            <w:r>
-              <w:rPr>
-                <w:color w:val="FF0000"/>
-              </w:rPr>
-              <w:t>(TODO: LINK)</w:t>
-            </w:r>
-            <w:r>
-              <w:rPr>
-                <w:color w:val="FF0000"/>
-              </w:rPr>
-              <w:t>.</w:t>
-            </w:r>
-          </w:p>
-          <w:p>
-            <w:pPr>
-              <w:rPr>
-                <w:rStyle w:val="Hyperlink"/>
-              </w:rPr>
-            </w:pPr>
-          </w:p>
-          <w:p>
-            <w:r>
               <w:rPr>
                 <w:rStyle w:val="Hyperlink"/>
                 <w:color w:val="000000" w:themeColor="text1"/>
                 <w:u w:val="none"/>
               </w:rPr>
-              <w:t xml:space="preserve">When you finish with this set of instructions, you will be in a directory, </w:t>
+              <w:t>There is also a specific page for Linux, macOS and WSL1.</w:t>
             </w:r>
             <w:r>
               <w:rPr>
@@ -780,15 +607,147 @@
                 <w:color w:val="000000" w:themeColor="text1"/>
                 <w:u w:val="none"/>
               </w:rPr>
-              <w:t>Labs_10C_Class</w:t>
-            </w:r>
+              <w:t xml:space="preserve"> </w:t>
+            </w:r>
+            <w:r>
+              <w:t xml:space="preserve">Be sure to </w:t>
+            </w:r>
+            <w:r>
+              <w:t>complete both</w:t>
+            </w:r>
+            <w:r>
+              <w:t xml:space="preserve"> </w:t>
+            </w:r>
+            <w:r>
+              <w:rPr>
+                <w:i/>
+                <w:iCs/>
+              </w:rPr>
+              <w:t xml:space="preserve">“2. Test the tool </w:t>
+            </w:r>
+            <w:r>
+              <w:rPr>
+                <w:i/>
+                <w:iCs/>
+              </w:rPr>
+              <w:lastRenderedPageBreak/>
+              <w:t>chain…”</w:t>
+            </w:r>
+            <w:r>
+              <w:t xml:space="preserve"> and </w:t>
+            </w:r>
+            <w:r>
+              <w:rPr>
+                <w:i/>
+                <w:iCs/>
+              </w:rPr>
+              <w:t>“3. Automate using a Makefile”</w:t>
+            </w:r>
+            <w:r>
+              <w:t xml:space="preserve"> as we will be using the </w:t>
+            </w:r>
+            <w:r>
+              <w:rPr>
+                <w:i/>
+                <w:iCs/>
+              </w:rPr>
+              <w:t>make</w:t>
+            </w:r>
+            <w:r>
+              <w:t xml:space="preserve"> automation for all our programs going forward.</w:t>
+            </w:r>
+          </w:p>
+          <w:p/>
+          <w:p>
+            <w:pPr>
+              <w:pStyle w:val="Heading2"/>
+              <w:rPr>
+                <w:sz w:val="24"/>
+                <w:szCs w:val="24"/>
+              </w:rPr>
+            </w:pPr>
+            <w:r>
+              <w:rPr>
+                <w:sz w:val="24"/>
+                <w:szCs w:val="24"/>
+              </w:rPr>
+              <w:t xml:space="preserve">Step 2: Install the Library and Lab Templates </w:t>
+            </w:r>
+          </w:p>
+          <w:p>
+            <w:pPr>
+              <w:rPr>
+                <w:rStyle w:val="Hyperlink"/>
+                <w:u w:val="none"/>
+              </w:rPr>
+            </w:pPr>
+            <w:r>
+              <w:t xml:space="preserve">The second step is to </w:t>
+            </w:r>
+            <w:r>
+              <w:t>download the Lab_10C folder</w:t>
+            </w:r>
+            <w:r>
+              <w:t xml:space="preserve"> as it contains </w:t>
+            </w:r>
+            <w:r>
+              <w:t>the</w:t>
+            </w:r>
+            <w:r>
+              <w:t xml:space="preserve"> Standard C to Arduino Library </w:t>
+            </w:r>
+            <w:r>
+              <w:t>as this is the library which provides us similar functionality to the Arduino software</w:t>
+            </w:r>
+            <w:r>
+              <w:t>.</w:t>
+            </w:r>
+            <w:r>
+              <w:t xml:space="preserve"> The difference in this Library is, </w:t>
+            </w:r>
+            <w:r>
+              <w:t xml:space="preserve">it is written in Standard C </w:t>
+            </w:r>
+            <w:r>
+              <w:t>and not</w:t>
+            </w:r>
+            <w:r>
+              <w:t xml:space="preserve"> C++. </w:t>
+            </w:r>
+            <w:r>
+              <w:t xml:space="preserve">The folder also contains the folders for the Lab assignments. </w:t>
+            </w:r>
+            <w:r>
+              <w:t xml:space="preserve">The instruction for installing </w:t>
+            </w:r>
+            <w:r>
+              <w:rPr>
+                <w:color w:val="FF0000"/>
+              </w:rPr>
+              <w:t>(TODO: LINK)</w:t>
+            </w:r>
+            <w:r>
+              <w:rPr>
+                <w:color w:val="FF0000"/>
+              </w:rPr>
+              <w:t>.</w:t>
+            </w:r>
+          </w:p>
+          <w:p>
+            <w:pPr>
+              <w:rPr>
+                <w:rStyle w:val="Hyperlink"/>
+              </w:rPr>
+            </w:pPr>
+          </w:p>
+          <w:p>
             <w:r>
               <w:rPr>
                 <w:rStyle w:val="Hyperlink"/>
                 <w:color w:val="000000" w:themeColor="text1"/>
                 <w:u w:val="none"/>
               </w:rPr>
-              <w:t xml:space="preserve">. In this directory, will be </w:t>
+              <w:t xml:space="preserve">When you finish with this set of instructions, you will be in a directory, </w:t>
             </w:r>
             <w:r>
               <w:rPr>
@@ -796,7 +755,7 @@
                 <w:color w:val="000000" w:themeColor="text1"/>
                 <w:u w:val="none"/>
               </w:rPr>
-              <w:t>three</w:t>
+              <w:t>Labs_10C_Class</w:t>
             </w:r>
             <w:r>
               <w:rPr>
@@ -804,7 +763,7 @@
                 <w:color w:val="000000" w:themeColor="text1"/>
                 <w:u w:val="none"/>
               </w:rPr>
-              <w:t xml:space="preserve"> </w:t>
+              <w:t xml:space="preserve">. In this directory, will be </w:t>
             </w:r>
             <w:r>
               <w:rPr>
@@ -812,17 +771,7 @@
                 <w:color w:val="000000" w:themeColor="text1"/>
                 <w:u w:val="none"/>
               </w:rPr>
-              <w:t xml:space="preserve">directories, </w:t>
-            </w:r>
-            <w:r>
-              <w:rPr>
-                <w:rStyle w:val="Hyperlink"/>
-                <w:i/>
-                <w:iCs/>
-                <w:color w:val="000000" w:themeColor="text1"/>
-                <w:u w:val="none"/>
-              </w:rPr>
-              <w:t>Library</w:t>
+              <w:t>three</w:t>
             </w:r>
             <w:r>
               <w:rPr>
@@ -830,24 +779,25 @@
                 <w:color w:val="000000" w:themeColor="text1"/>
                 <w:u w:val="none"/>
               </w:rPr>
-              <w:t xml:space="preserve">, </w:t>
-            </w:r>
-            <w:proofErr w:type="gramStart"/>
-            <w:r>
-              <w:rPr>
-                <w:i/>
-                <w:iCs/>
-              </w:rPr>
-              <w:t>examples</w:t>
-            </w:r>
-            <w:proofErr w:type="gramEnd"/>
+              <w:t xml:space="preserve"> </w:t>
+            </w:r>
             <w:r>
               <w:rPr>
                 <w:rStyle w:val="Hyperlink"/>
                 <w:color w:val="000000" w:themeColor="text1"/>
                 <w:u w:val="none"/>
               </w:rPr>
-              <w:t xml:space="preserve"> </w:t>
+              <w:t xml:space="preserve">directories, </w:t>
+            </w:r>
+            <w:r>
+              <w:rPr>
+                <w:rStyle w:val="Hyperlink"/>
+                <w:i/>
+                <w:iCs/>
+                <w:color w:val="000000" w:themeColor="text1"/>
+                <w:u w:val="none"/>
+              </w:rPr>
+              <w:t>Library</w:t>
             </w:r>
             <w:r>
               <w:rPr>
@@ -855,8 +805,17 @@
                 <w:color w:val="000000" w:themeColor="text1"/>
                 <w:u w:val="none"/>
               </w:rPr>
-              <w:t>and</w:t>
-            </w:r>
+              <w:t xml:space="preserve">, </w:t>
+            </w:r>
+            <w:proofErr w:type="gramStart"/>
+            <w:r>
+              <w:rPr>
+                <w:i/>
+                <w:iCs/>
+              </w:rPr>
+              <w:t>examples</w:t>
+            </w:r>
+            <w:proofErr w:type="gramEnd"/>
             <w:r>
               <w:rPr>
                 <w:rStyle w:val="Hyperlink"/>
@@ -868,11 +827,27 @@
             <w:r>
               <w:rPr>
                 <w:rStyle w:val="Hyperlink"/>
-                <w:i/>
-                <w:iCs/>
                 <w:color w:val="000000" w:themeColor="text1"/>
                 <w:u w:val="none"/>
               </w:rPr>
+              <w:t>and</w:t>
+            </w:r>
+            <w:r>
+              <w:rPr>
+                <w:rStyle w:val="Hyperlink"/>
+                <w:color w:val="000000" w:themeColor="text1"/>
+                <w:u w:val="none"/>
+              </w:rPr>
+              <w:t xml:space="preserve"> </w:t>
+            </w:r>
+            <w:r>
+              <w:rPr>
+                <w:rStyle w:val="Hyperlink"/>
+                <w:i/>
+                <w:iCs/>
+                <w:color w:val="000000" w:themeColor="text1"/>
+                <w:u w:val="none"/>
+              </w:rPr>
               <w:t>Labs</w:t>
             </w:r>
             <w:r>
@@ -1120,7 +1095,23 @@
               <w:t xml:space="preserve">assigned, </w:t>
             </w:r>
             <w:r>
-              <w:t xml:space="preserve">specific to your system. The easiest solution is to use the Arduino IDE to identify the correct serial port </w:t>
+              <w:t xml:space="preserve">specific to your system. </w:t>
+            </w:r>
+            <w:r>
+              <w:t>It is currently of the form “</w:t>
+            </w:r>
+            <w:r>
+              <w:rPr>
+                <w:i/>
+                <w:iCs/>
+              </w:rPr>
+              <w:t>SERIAL = $(AVR_PORT)</w:t>
+            </w:r>
+            <w:r>
+              <w:t xml:space="preserve">”. </w:t>
+            </w:r>
+            <w:r>
+              <w:t xml:space="preserve">The easiest solution is to use the Arduino IDE to identify the correct serial port </w:t>
             </w:r>
             <w:r>
               <w:rPr>
@@ -1240,20 +1231,37 @@
           <w:p>
             <w:pPr>
               <w:pStyle w:val="ListParagraph"/>
-              <w:numPr>
-                <w:ilvl w:val="0"/>
-                <w:numId w:val="21"/>
-              </w:numPr>
-            </w:pPr>
-            <w:r>
-              <w:rPr>
-                <w:b/>
-                <w:bCs/>
-              </w:rPr>
-              <w:t>Windows</w:t>
-            </w:r>
-            <w:r>
-              <w:t>:</w:t>
+            </w:pPr>
+          </w:p>
+          <w:p>
+            <w:r>
+              <w:t xml:space="preserve">You will need to make the change in each </w:t>
+            </w:r>
+            <w:r>
+              <w:rPr>
+                <w:i/>
+                <w:iCs/>
+              </w:rPr>
+              <w:t>Makefile</w:t>
+            </w:r>
+            <w:r>
+              <w:rPr>
+                <w:i/>
+                <w:iCs/>
+              </w:rPr>
+              <w:t xml:space="preserve">, </w:t>
+            </w:r>
+            <w:r>
+              <w:t>which you could do as you work on the labs or if you know how to do a global file search and replace, you could do that as well.</w:t>
+            </w:r>
+            <w:r>
+              <w:t xml:space="preserve"> Once you have identified the port, it is best to always use that same </w:t>
+            </w:r>
+            <w:r>
+              <w:t xml:space="preserve">physical </w:t>
+            </w:r>
+            <w:r>
+              <w:t>port for your Arduino connection, or you will have to change the port designation in the</w:t>
             </w:r>
             <w:r>
               <w:t xml:space="preserve"> </w:t>
@@ -1263,30 +1271,10 @@
                 <w:i/>
                 <w:iCs/>
               </w:rPr>
-              <w:t>SERIAL = COM6</w:t>
-            </w:r>
-          </w:p>
-          <w:p/>
-          <w:p>
-            <w:r>
-              <w:t xml:space="preserve">You will need to make the change in each </w:t>
-            </w:r>
-            <w:r>
-              <w:rPr>
-                <w:i/>
-                <w:iCs/>
-              </w:rPr>
               <w:t>Makefile</w:t>
             </w:r>
             <w:r>
-              <w:rPr>
-                <w:i/>
-                <w:iCs/>
-              </w:rPr>
-              <w:t xml:space="preserve">, </w:t>
-            </w:r>
-            <w:r>
-              <w:t>which you could do as you work on the labs or if you know how to do a global file search and replace, you could do that as well.</w:t>
+              <w:t>, to the name of the different port.</w:t>
             </w:r>
           </w:p>
           <w:p/>
@@ -1332,14 +1320,13 @@
               <w:t>Make sure your Uno is plugged into your computer</w:t>
             </w:r>
             <w:r>
-              <w:t xml:space="preserve"> and the </w:t>
-            </w:r>
-            <w:r>
-              <w:rPr>
-                <w:i/>
-                <w:iCs/>
-              </w:rPr>
-              <w:t xml:space="preserve">Makefile </w:t>
+              <w:t xml:space="preserve"> and </w:t>
+            </w:r>
+            <w:r>
+              <w:t xml:space="preserve">line 5 of the Makefile, </w:t>
+            </w:r>
+            <w:r>
+              <w:t xml:space="preserve">the </w:t>
             </w:r>
             <w:r>
               <w:rPr>
@@ -1409,6 +1396,111 @@
             </w:r>
           </w:p>
           <w:p>
+            <w:r>
+              <w:rPr>
+                <w:b/>
+                <w:bCs/>
+              </w:rPr>
+              <w:lastRenderedPageBreak/>
+              <w:t xml:space="preserve">Note for WSL2 users: </w:t>
+            </w:r>
+            <w:r>
+              <w:t>There is an issue with WSL</w:t>
+            </w:r>
+            <w:r>
+              <w:t>1</w:t>
+            </w:r>
+            <w:r>
+              <w:t>, where the port needs to be recognized by Windows prior to using it in WSL</w:t>
+            </w:r>
+            <w:r>
+              <w:t>1</w:t>
+            </w:r>
+            <w:r>
+              <w:t xml:space="preserve">. The easiest way to do this is to use the Arduino IDE and upload an example file to the Uno. (I use the </w:t>
+            </w:r>
+            <w:r>
+              <w:t>Arduino IDE B</w:t>
+            </w:r>
+            <w:r>
+              <w:t xml:space="preserve">link example file </w:t>
+            </w:r>
+            <w:proofErr w:type="spellStart"/>
+            <w:r>
+              <w:rPr>
+                <w:i/>
+                <w:iCs/>
+              </w:rPr>
+              <w:t>File</w:t>
+            </w:r>
+            <w:proofErr w:type="spellEnd"/>
+            <w:r>
+              <w:rPr>
+                <w:i/>
+                <w:iCs/>
+              </w:rPr>
+              <w:t xml:space="preserve"> -&gt; Examples -&gt; </w:t>
+            </w:r>
+            <w:r>
+              <w:rPr>
+                <w:i/>
+                <w:iCs/>
+              </w:rPr>
+              <w:t>0</w:t>
+            </w:r>
+            <w:r>
+              <w:rPr>
+                <w:i/>
+                <w:iCs/>
+              </w:rPr>
+              <w:t>1. Basic</w:t>
+            </w:r>
+            <w:r>
+              <w:rPr>
+                <w:i/>
+                <w:iCs/>
+              </w:rPr>
+              <w:t>s</w:t>
+            </w:r>
+            <w:r>
+              <w:rPr>
+                <w:i/>
+                <w:iCs/>
+              </w:rPr>
+              <w:t xml:space="preserve"> -&gt; Blink </w:t>
+            </w:r>
+            <w:r>
+              <w:t>then</w:t>
+            </w:r>
+            <w:r>
+              <w:rPr>
+                <w:i/>
+                <w:iCs/>
+              </w:rPr>
+              <w:t xml:space="preserve"> Upload) </w:t>
+            </w:r>
+            <w:r>
+              <w:t xml:space="preserve">Once you have done this (and it works), you will want to make a note of the port number, </w:t>
+            </w:r>
+            <w:proofErr w:type="spellStart"/>
+            <w:r>
+              <w:t>i,e</w:t>
+            </w:r>
+            <w:proofErr w:type="spellEnd"/>
+            <w:r>
+              <w:t xml:space="preserve">; COM3, close the Arduino IDE and use </w:t>
+            </w:r>
+            <w:r>
+              <w:t>the proper port number in WSL</w:t>
+            </w:r>
+            <w:r>
+              <w:t>1</w:t>
+            </w:r>
+            <w:r>
+              <w:t>, in this case /dev/ttyS3. You will need to do this after every time the system is rebooted.</w:t>
+            </w:r>
+          </w:p>
+          <w:p>
             <w:pPr>
               <w:pStyle w:val="Heading2"/>
               <w:rPr>
@@ -1421,7 +1513,6 @@
                 <w:sz w:val="24"/>
                 <w:szCs w:val="24"/>
               </w:rPr>
-              <w:lastRenderedPageBreak/>
               <w:t>Part 1: Blink Circuit</w:t>
             </w:r>
           </w:p>
@@ -2148,7 +2239,11 @@
               <w:ind w:hanging="283"/>
             </w:pPr>
             <w:r>
-              <w:t xml:space="preserve">Using a 1000 Ohm LED can be helpful to reduce the brightness and make it more comfortable for your eyes. </w:t>
+              <w:t xml:space="preserve">Using a 1000 Ohm LED can be helpful to reduce the brightness and make it more comfortable </w:t>
+            </w:r>
+            <w:r>
+              <w:lastRenderedPageBreak/>
+              <w:t xml:space="preserve">for your eyes. </w:t>
             </w:r>
           </w:p>
           <w:p>
@@ -2221,7 +2316,6 @@
               <w:rPr>
                 <w:noProof/>
               </w:rPr>
-              <w:lastRenderedPageBreak/>
               <w:drawing>
                 <wp:inline distT="114300" distB="114300" distL="114300" distR="114300" wp14:anchorId="18FDB102" wp14:editId="577C4A0E">
                   <wp:extent cx="4085273" cy="2042636"/>

</xml_diff>

<commit_message>
updated all examples and added additional avr_blink, four_states, rand_test and tinymt
</commit_message>
<xml_diff>
--- a/Labs/1B/lab1b.docx
+++ b/Labs/1B/lab1b.docx
@@ -1,6 +1,6 @@
 
 <file path=word/document.xml><?xml version="1.0" encoding="utf-8"?>
-<w:document xmlns:wpc="http://schemas.microsoft.com/office/word/2010/wordprocessingCanvas" xmlns:cx="http://schemas.microsoft.com/office/drawing/2014/chartex" xmlns:cx1="http://schemas.microsoft.com/office/drawing/2015/9/8/chartex" xmlns:cx2="http://schemas.microsoft.com/office/drawing/2015/10/21/chartex" xmlns:cx3="http://schemas.microsoft.com/office/drawing/2016/5/9/chartex" xmlns:cx4="http://schemas.microsoft.com/office/drawing/2016/5/10/chartex" xmlns:cx5="http://schemas.microsoft.com/office/drawing/2016/5/11/chartex" xmlns:cx6="http://schemas.microsoft.com/office/drawing/2016/5/12/chartex" xmlns:cx7="http://schemas.microsoft.com/office/drawing/2016/5/13/chartex" xmlns:cx8="http://schemas.microsoft.com/office/drawing/2016/5/14/chartex" xmlns:mc="http://schemas.openxmlformats.org/markup-compatibility/2006" xmlns:aink="http://schemas.microsoft.com/office/drawing/2016/ink" xmlns:am3d="http://schemas.microsoft.com/office/drawing/2017/model3d" xmlns:o="urn:schemas-microsoft-com:office:office" xmlns:r="http://schemas.openxmlformats.org/officeDocument/2006/relationships" xmlns:m="http://schemas.openxmlformats.org/officeDocument/2006/math" xmlns:v="urn:schemas-microsoft-com:vml" xmlns:wp14="http://schemas.microsoft.com/office/word/2010/wordprocessingDrawing" xmlns:wp="http://schemas.openxmlformats.org/drawingml/2006/wordprocessingDrawing" xmlns:w10="urn:schemas-microsoft-com:office:word" xmlns:w="http://schemas.openxmlformats.org/wordprocessingml/2006/main" xmlns:w14="http://schemas.microsoft.com/office/word/2010/wordml" xmlns:w15="http://schemas.microsoft.com/office/word/2012/wordml" xmlns:w16cex="http://schemas.microsoft.com/office/word/2018/wordml/cex" xmlns:w16cid="http://schemas.microsoft.com/office/word/2016/wordml/cid" xmlns:w16="http://schemas.microsoft.com/office/word/2018/wordml" xmlns:w16sdtdh="http://schemas.microsoft.com/office/word/2020/wordml/sdtdatahash" xmlns:w16se="http://schemas.microsoft.com/office/word/2015/wordml/symex" xmlns:wpg="http://schemas.microsoft.com/office/word/2010/wordprocessingGroup" xmlns:wpi="http://schemas.microsoft.com/office/word/2010/wordprocessingInk" xmlns:wne="http://schemas.microsoft.com/office/word/2006/wordml" xmlns:wps="http://schemas.microsoft.com/office/word/2010/wordprocessingShape" mc:Ignorable="w14 w15 w16se w16cid w16 w16cex w16sdtdh wp14">
+<w:document xmlns:wpc="http://schemas.microsoft.com/office/word/2010/wordprocessingCanvas" xmlns:cx="http://schemas.microsoft.com/office/drawing/2014/chartex" xmlns:cx1="http://schemas.microsoft.com/office/drawing/2015/9/8/chartex" xmlns:cx2="http://schemas.microsoft.com/office/drawing/2015/10/21/chartex" xmlns:cx3="http://schemas.microsoft.com/office/drawing/2016/5/9/chartex" xmlns:cx4="http://schemas.microsoft.com/office/drawing/2016/5/10/chartex" xmlns:cx5="http://schemas.microsoft.com/office/drawing/2016/5/11/chartex" xmlns:cx6="http://schemas.microsoft.com/office/drawing/2016/5/12/chartex" xmlns:cx7="http://schemas.microsoft.com/office/drawing/2016/5/13/chartex" xmlns:cx8="http://schemas.microsoft.com/office/drawing/2016/5/14/chartex" xmlns:mc="http://schemas.openxmlformats.org/markup-compatibility/2006" xmlns:aink="http://schemas.microsoft.com/office/drawing/2016/ink" xmlns:am3d="http://schemas.microsoft.com/office/drawing/2017/model3d" xmlns:o="urn:schemas-microsoft-com:office:office" xmlns:oel="http://schemas.microsoft.com/office/2019/extlst" xmlns:r="http://schemas.openxmlformats.org/officeDocument/2006/relationships" xmlns:m="http://schemas.openxmlformats.org/officeDocument/2006/math" xmlns:v="urn:schemas-microsoft-com:vml" xmlns:wp14="http://schemas.microsoft.com/office/word/2010/wordprocessingDrawing" xmlns:wp="http://schemas.openxmlformats.org/drawingml/2006/wordprocessingDrawing" xmlns:w10="urn:schemas-microsoft-com:office:word" xmlns:w="http://schemas.openxmlformats.org/wordprocessingml/2006/main" xmlns:w14="http://schemas.microsoft.com/office/word/2010/wordml" xmlns:w15="http://schemas.microsoft.com/office/word/2012/wordml" xmlns:w16cex="http://schemas.microsoft.com/office/word/2018/wordml/cex" xmlns:w16cid="http://schemas.microsoft.com/office/word/2016/wordml/cid" xmlns:w16="http://schemas.microsoft.com/office/word/2018/wordml" xmlns:w16sdtdh="http://schemas.microsoft.com/office/word/2020/wordml/sdtdatahash" xmlns:w16se="http://schemas.microsoft.com/office/word/2015/wordml/symex" xmlns:wpg="http://schemas.microsoft.com/office/word/2010/wordprocessingGroup" xmlns:wpi="http://schemas.microsoft.com/office/word/2010/wordprocessingInk" xmlns:wne="http://schemas.microsoft.com/office/word/2006/wordml" xmlns:wps="http://schemas.microsoft.com/office/word/2010/wordprocessingShape" mc:Ignorable="w14 w15 w16se w16cid w16 w16cex w16sdtdh wp14">
   <w:body>
     <w:p>
       <w:pPr>
@@ -210,13 +210,43 @@
               <w:rPr>
                 <w:color w:val="000000"/>
               </w:rPr>
-              <w:t>Get you started using the Arduino</w:t>
+              <w:t>Introduce you to</w:t>
             </w:r>
             <w:r>
               <w:rPr>
                 <w:color w:val="000000"/>
               </w:rPr>
-              <w:t xml:space="preserve"> with the C Tool Chain.</w:t>
+              <w:t xml:space="preserve"> using the Arduino</w:t>
+            </w:r>
+            <w:r>
+              <w:rPr>
+                <w:color w:val="000000"/>
+              </w:rPr>
+              <w:t xml:space="preserve"> </w:t>
+            </w:r>
+            <w:r>
+              <w:rPr>
+                <w:color w:val="000000"/>
+              </w:rPr>
+              <w:t xml:space="preserve">Uno </w:t>
+            </w:r>
+            <w:r>
+              <w:rPr>
+                <w:color w:val="000000"/>
+              </w:rPr>
+              <w:t xml:space="preserve">with the </w:t>
+            </w:r>
+            <w:r>
+              <w:rPr>
+                <w:color w:val="000000"/>
+              </w:rPr>
+              <w:t xml:space="preserve">AVR </w:t>
+            </w:r>
+            <w:r>
+              <w:rPr>
+                <w:color w:val="000000"/>
+              </w:rPr>
+              <w:t>C Tool Chain.</w:t>
             </w:r>
           </w:p>
           <w:p>
@@ -344,7 +374,33 @@
               <w:t>approach</w:t>
             </w:r>
             <w:r>
-              <w:t xml:space="preserve"> comes at a cost of abstracting or removing some of the knowledge required to be successful developing software. In this series of labs, we will continue to use the Arduino Uno, however, we will use the C language tool chain in place of the Arduino IDE and the Standard C Library and a Standard C to Arduino Library to replace the Arduino software framework. This will provide an opportunity to learn and use Standard C on a microcontroller. This approach will be very similar to the approach many software engineers use to program embedded microcontrollers. It will also offer an opportunity to better understand C as it pertains to both </w:t>
+              <w:t xml:space="preserve"> comes at a cost of abstracting or removing some of the knowledge required to be successful developing software. In this series of labs, we will continue to use the Arduino Uno, however, we will use the </w:t>
+            </w:r>
+            <w:r>
+              <w:t xml:space="preserve">AVR </w:t>
+            </w:r>
+            <w:r>
+              <w:t>C language tool chain in place of the Arduino IDE</w:t>
+            </w:r>
+            <w:r>
+              <w:t xml:space="preserve">. We’ll also use </w:t>
+            </w:r>
+            <w:r>
+              <w:t>the Standard C Library</w:t>
+            </w:r>
+            <w:r>
+              <w:t xml:space="preserve"> (</w:t>
+            </w:r>
+            <w:proofErr w:type="spellStart"/>
+            <w:r>
+              <w:t>avr-libc</w:t>
+            </w:r>
+            <w:proofErr w:type="spellEnd"/>
+            <w:r>
+              <w:t>)</w:t>
+            </w:r>
+            <w:r>
+              <w:t xml:space="preserve"> and a Standard C to Arduino Library to replace the Arduino software framework. This will provide an opportunity to learn and use Standard C on a microcontroller. This approach will be very similar to the approach many software engineers use to program embedded microcontrollers. It will also offer an opportunity to better understand C as it pertains to both </w:t>
             </w:r>
             <w:r>
               <w:t>a microcontroller</w:t>
@@ -479,17 +535,14 @@
           <w:p/>
           <w:p>
             <w:r>
-              <w:t>Two possible tutorials to review are:</w:t>
-            </w:r>
-          </w:p>
-          <w:p>
-            <w:pPr>
-              <w:pStyle w:val="ListParagraph"/>
-              <w:numPr>
-                <w:ilvl w:val="0"/>
-                <w:numId w:val="7"/>
-              </w:numPr>
-            </w:pPr>
+              <w:t xml:space="preserve">A good </w:t>
+            </w:r>
+            <w:r>
+              <w:t xml:space="preserve">tutorial to review </w:t>
+            </w:r>
+            <w:r>
+              <w:t xml:space="preserve">is </w:t>
+            </w:r>
             <w:hyperlink r:id="rId5" w:history="1">
               <w:r>
                 <w:rPr>
@@ -513,25 +566,10 @@
               </w:rPr>
               <w:t>(for WSL, macOS and Linux)</w:t>
             </w:r>
-          </w:p>
-          <w:p>
-            <w:pPr>
-              <w:pStyle w:val="ListParagraph"/>
-              <w:numPr>
-                <w:ilvl w:val="0"/>
-                <w:numId w:val="7"/>
-              </w:numPr>
-            </w:pPr>
-            <w:hyperlink r:id="rId6" w:history="1">
-              <w:r>
-                <w:rPr>
-                  <w:rStyle w:val="Hyperlink"/>
-                </w:rPr>
-                <w:t>Windows Command Line Primer</w:t>
-              </w:r>
-            </w:hyperlink>
-          </w:p>
-          <w:p/>
+            <w:r>
+              <w:t>.</w:t>
+            </w:r>
+          </w:p>
           <w:p>
             <w:pPr>
               <w:pStyle w:val="Heading2"/>
@@ -564,7 +602,7 @@
             <w:r>
               <w:t xml:space="preserve"> interface. We will be using the tool chain on the command line. The instructions for setting up your computer are here: </w:t>
             </w:r>
-            <w:hyperlink r:id="rId7" w:history="1">
+            <w:hyperlink r:id="rId6" w:history="1">
               <w:r>
                 <w:rPr>
                   <w:rStyle w:val="Hyperlink"/>
@@ -599,7 +637,7 @@
                 <w:color w:val="000000" w:themeColor="text1"/>
                 <w:u w:val="none"/>
               </w:rPr>
-              <w:t>There is also a specific page for Linux, macOS and WSL1.</w:t>
+              <w:t>There is a specific page for Linux, macOS and WSL1</w:t>
             </w:r>
             <w:r>
               <w:rPr>
@@ -607,147 +645,15 @@
                 <w:color w:val="000000" w:themeColor="text1"/>
                 <w:u w:val="none"/>
               </w:rPr>
-              <w:t xml:space="preserve"> </w:t>
-            </w:r>
-            <w:r>
-              <w:t xml:space="preserve">Be sure to </w:t>
-            </w:r>
-            <w:r>
-              <w:t>complete both</w:t>
-            </w:r>
-            <w:r>
-              <w:t xml:space="preserve"> </w:t>
-            </w:r>
-            <w:r>
-              <w:rPr>
-                <w:i/>
-                <w:iCs/>
-              </w:rPr>
-              <w:t xml:space="preserve">“2. Test the tool </w:t>
-            </w:r>
-            <w:r>
-              <w:rPr>
-                <w:i/>
-                <w:iCs/>
-              </w:rPr>
-              <w:lastRenderedPageBreak/>
-              <w:t>chain…”</w:t>
-            </w:r>
-            <w:r>
-              <w:t xml:space="preserve"> and </w:t>
-            </w:r>
-            <w:r>
-              <w:rPr>
-                <w:i/>
-                <w:iCs/>
-              </w:rPr>
-              <w:t>“3. Automate using a Makefile”</w:t>
-            </w:r>
-            <w:r>
-              <w:t xml:space="preserve"> as we will be using the </w:t>
-            </w:r>
-            <w:r>
-              <w:rPr>
-                <w:i/>
-                <w:iCs/>
-              </w:rPr>
-              <w:t>make</w:t>
-            </w:r>
-            <w:r>
-              <w:t xml:space="preserve"> automation for all our programs going forward.</w:t>
-            </w:r>
-          </w:p>
-          <w:p/>
-          <w:p>
-            <w:pPr>
-              <w:pStyle w:val="Heading2"/>
-              <w:rPr>
-                <w:sz w:val="24"/>
-                <w:szCs w:val="24"/>
-              </w:rPr>
-            </w:pPr>
-            <w:r>
-              <w:rPr>
-                <w:sz w:val="24"/>
-                <w:szCs w:val="24"/>
-              </w:rPr>
-              <w:t xml:space="preserve">Step 2: Install the Library and Lab Templates </w:t>
-            </w:r>
-          </w:p>
-          <w:p>
-            <w:pPr>
-              <w:rPr>
-                <w:rStyle w:val="Hyperlink"/>
-                <w:u w:val="none"/>
-              </w:rPr>
-            </w:pPr>
-            <w:r>
-              <w:t xml:space="preserve">The second step is to </w:t>
-            </w:r>
-            <w:r>
-              <w:t>download the Lab_10C folder</w:t>
-            </w:r>
-            <w:r>
-              <w:t xml:space="preserve"> as it contains </w:t>
-            </w:r>
-            <w:r>
-              <w:t>the</w:t>
-            </w:r>
-            <w:r>
-              <w:t xml:space="preserve"> Standard C to Arduino Library </w:t>
-            </w:r>
-            <w:r>
-              <w:t>as this is the library which provides us similar functionality to the Arduino software</w:t>
-            </w:r>
-            <w:r>
-              <w:t>.</w:t>
-            </w:r>
-            <w:r>
-              <w:t xml:space="preserve"> The difference in this Library is, </w:t>
-            </w:r>
-            <w:r>
-              <w:t xml:space="preserve">it is written in Standard C </w:t>
-            </w:r>
-            <w:r>
-              <w:t>and not</w:t>
-            </w:r>
-            <w:r>
-              <w:t xml:space="preserve"> C++. </w:t>
-            </w:r>
-            <w:r>
-              <w:t xml:space="preserve">The folder also contains the folders for the Lab assignments. </w:t>
-            </w:r>
-            <w:r>
-              <w:t xml:space="preserve">The instruction for installing </w:t>
-            </w:r>
-            <w:r>
-              <w:rPr>
-                <w:color w:val="FF0000"/>
-              </w:rPr>
-              <w:t>(TODO: LINK)</w:t>
-            </w:r>
-            <w:r>
-              <w:rPr>
-                <w:color w:val="FF0000"/>
-              </w:rPr>
-              <w:t>.</w:t>
-            </w:r>
-          </w:p>
-          <w:p>
-            <w:pPr>
-              <w:rPr>
-                <w:rStyle w:val="Hyperlink"/>
-              </w:rPr>
-            </w:pPr>
-          </w:p>
-          <w:p>
+              <w:t xml:space="preserve"> (Windows 10)</w:t>
+            </w:r>
             <w:r>
               <w:rPr>
                 <w:rStyle w:val="Hyperlink"/>
                 <w:color w:val="000000" w:themeColor="text1"/>
                 <w:u w:val="none"/>
               </w:rPr>
-              <w:t xml:space="preserve">When you finish with this set of instructions, you will be in a directory, </w:t>
+              <w:t>.</w:t>
             </w:r>
             <w:r>
               <w:rPr>
@@ -755,15 +661,146 @@
                 <w:color w:val="000000" w:themeColor="text1"/>
                 <w:u w:val="none"/>
               </w:rPr>
-              <w:t>Labs_10C_Class</w:t>
-            </w:r>
+              <w:t xml:space="preserve"> </w:t>
+            </w:r>
+            <w:r>
+              <w:t xml:space="preserve">Be sure to </w:t>
+            </w:r>
+            <w:r>
+              <w:t>complete both</w:t>
+            </w:r>
+            <w:r>
+              <w:t xml:space="preserve"> </w:t>
+            </w:r>
+            <w:r>
+              <w:rPr>
+                <w:i/>
+                <w:iCs/>
+              </w:rPr>
+              <w:t>“2. Test the tool chain…”</w:t>
+            </w:r>
+            <w:r>
+              <w:t xml:space="preserve"> and </w:t>
+            </w:r>
+            <w:r>
+              <w:rPr>
+                <w:i/>
+                <w:iCs/>
+              </w:rPr>
+              <w:t>“3. Automate using a Makefile”</w:t>
+            </w:r>
+            <w:r>
+              <w:t xml:space="preserve"> as we will be using the </w:t>
+            </w:r>
+            <w:r>
+              <w:rPr>
+                <w:i/>
+                <w:iCs/>
+              </w:rPr>
+              <w:t>make</w:t>
+            </w:r>
+            <w:r>
+              <w:t xml:space="preserve"> automation for all our </w:t>
+            </w:r>
+            <w:r>
+              <w:t>labs</w:t>
+            </w:r>
+            <w:r>
+              <w:t xml:space="preserve"> going forward.</w:t>
+            </w:r>
+          </w:p>
+          <w:p/>
+          <w:p>
+            <w:pPr>
+              <w:pStyle w:val="Heading2"/>
+              <w:rPr>
+                <w:sz w:val="24"/>
+                <w:szCs w:val="24"/>
+              </w:rPr>
+            </w:pPr>
+            <w:r>
+              <w:rPr>
+                <w:sz w:val="24"/>
+                <w:szCs w:val="24"/>
+              </w:rPr>
+              <w:lastRenderedPageBreak/>
+              <w:t xml:space="preserve">Step 2: Install the Library and Lab Templates </w:t>
+            </w:r>
+          </w:p>
+          <w:p>
+            <w:pPr>
+              <w:rPr>
+                <w:rStyle w:val="Hyperlink"/>
+                <w:u w:val="none"/>
+              </w:rPr>
+            </w:pPr>
+            <w:r>
+              <w:t xml:space="preserve">The second step is to </w:t>
+            </w:r>
+            <w:r>
+              <w:t>download the Lab_10C folder</w:t>
+            </w:r>
+            <w:r>
+              <w:t xml:space="preserve"> as it contains </w:t>
+            </w:r>
+            <w:r>
+              <w:t>the</w:t>
+            </w:r>
+            <w:r>
+              <w:t xml:space="preserve"> Standard C to Arduino Library </w:t>
+            </w:r>
+            <w:r>
+              <w:t>as this is the library which provides us similar functionality to the Arduino software</w:t>
+            </w:r>
+            <w:r>
+              <w:t>.</w:t>
+            </w:r>
+            <w:r>
+              <w:t xml:space="preserve"> The difference in this Library is, </w:t>
+            </w:r>
+            <w:r>
+              <w:t xml:space="preserve">it is written in Standard C </w:t>
+            </w:r>
+            <w:r>
+              <w:t>and not</w:t>
+            </w:r>
+            <w:r>
+              <w:t xml:space="preserve"> C++. </w:t>
+            </w:r>
+            <w:r>
+              <w:t xml:space="preserve">The folder also contains the folders for the Lab assignments. </w:t>
+            </w:r>
+            <w:r>
+              <w:t xml:space="preserve">The instruction for installing </w:t>
+            </w:r>
+            <w:r>
+              <w:rPr>
+                <w:color w:val="FF0000"/>
+              </w:rPr>
+              <w:t>(TODO: LINK)</w:t>
+            </w:r>
+            <w:r>
+              <w:rPr>
+                <w:color w:val="FF0000"/>
+              </w:rPr>
+              <w:t>.</w:t>
+            </w:r>
+          </w:p>
+          <w:p>
+            <w:pPr>
+              <w:rPr>
+                <w:rStyle w:val="Hyperlink"/>
+              </w:rPr>
+            </w:pPr>
+          </w:p>
+          <w:p>
             <w:r>
               <w:rPr>
                 <w:rStyle w:val="Hyperlink"/>
                 <w:color w:val="000000" w:themeColor="text1"/>
                 <w:u w:val="none"/>
               </w:rPr>
-              <w:t xml:space="preserve">. In this directory, will be </w:t>
+              <w:t xml:space="preserve">When you finish with this set of instructions, you will be in a directory, </w:t>
             </w:r>
             <w:r>
               <w:rPr>
@@ -771,7 +808,7 @@
                 <w:color w:val="000000" w:themeColor="text1"/>
                 <w:u w:val="none"/>
               </w:rPr>
-              <w:t>three</w:t>
+              <w:t>Labs_10C_Class</w:t>
             </w:r>
             <w:r>
               <w:rPr>
@@ -779,7 +816,7 @@
                 <w:color w:val="000000" w:themeColor="text1"/>
                 <w:u w:val="none"/>
               </w:rPr>
-              <w:t xml:space="preserve"> </w:t>
+              <w:t xml:space="preserve">. In this directory, will be </w:t>
             </w:r>
             <w:r>
               <w:rPr>
@@ -787,17 +824,7 @@
                 <w:color w:val="000000" w:themeColor="text1"/>
                 <w:u w:val="none"/>
               </w:rPr>
-              <w:t xml:space="preserve">directories, </w:t>
-            </w:r>
-            <w:r>
-              <w:rPr>
-                <w:rStyle w:val="Hyperlink"/>
-                <w:i/>
-                <w:iCs/>
-                <w:color w:val="000000" w:themeColor="text1"/>
-                <w:u w:val="none"/>
-              </w:rPr>
-              <w:t>Library</w:t>
+              <w:t>three</w:t>
             </w:r>
             <w:r>
               <w:rPr>
@@ -805,24 +832,25 @@
                 <w:color w:val="000000" w:themeColor="text1"/>
                 <w:u w:val="none"/>
               </w:rPr>
-              <w:t xml:space="preserve">, </w:t>
-            </w:r>
-            <w:proofErr w:type="gramStart"/>
-            <w:r>
-              <w:rPr>
-                <w:i/>
-                <w:iCs/>
-              </w:rPr>
-              <w:t>examples</w:t>
-            </w:r>
-            <w:proofErr w:type="gramEnd"/>
+              <w:t xml:space="preserve"> </w:t>
+            </w:r>
             <w:r>
               <w:rPr>
                 <w:rStyle w:val="Hyperlink"/>
                 <w:color w:val="000000" w:themeColor="text1"/>
                 <w:u w:val="none"/>
               </w:rPr>
-              <w:t xml:space="preserve"> </w:t>
+              <w:t xml:space="preserve">directories, </w:t>
+            </w:r>
+            <w:r>
+              <w:rPr>
+                <w:rStyle w:val="Hyperlink"/>
+                <w:i/>
+                <w:iCs/>
+                <w:color w:val="000000" w:themeColor="text1"/>
+                <w:u w:val="none"/>
+              </w:rPr>
+              <w:t>Library</w:t>
             </w:r>
             <w:r>
               <w:rPr>
@@ -830,8 +858,17 @@
                 <w:color w:val="000000" w:themeColor="text1"/>
                 <w:u w:val="none"/>
               </w:rPr>
-              <w:t>and</w:t>
-            </w:r>
+              <w:t xml:space="preserve">, </w:t>
+            </w:r>
+            <w:proofErr w:type="gramStart"/>
+            <w:r>
+              <w:rPr>
+                <w:i/>
+                <w:iCs/>
+              </w:rPr>
+              <w:t>examples</w:t>
+            </w:r>
+            <w:proofErr w:type="gramEnd"/>
             <w:r>
               <w:rPr>
                 <w:rStyle w:val="Hyperlink"/>
@@ -843,11 +880,27 @@
             <w:r>
               <w:rPr>
                 <w:rStyle w:val="Hyperlink"/>
-                <w:i/>
-                <w:iCs/>
                 <w:color w:val="000000" w:themeColor="text1"/>
                 <w:u w:val="none"/>
               </w:rPr>
+              <w:t>and</w:t>
+            </w:r>
+            <w:r>
+              <w:rPr>
+                <w:rStyle w:val="Hyperlink"/>
+                <w:color w:val="000000" w:themeColor="text1"/>
+                <w:u w:val="none"/>
+              </w:rPr>
+              <w:t xml:space="preserve"> </w:t>
+            </w:r>
+            <w:r>
+              <w:rPr>
+                <w:rStyle w:val="Hyperlink"/>
+                <w:i/>
+                <w:iCs/>
+                <w:color w:val="000000" w:themeColor="text1"/>
+                <w:u w:val="none"/>
+              </w:rPr>
               <w:t>Labs</w:t>
             </w:r>
             <w:r>
@@ -903,10 +956,46 @@
               <w:t>examples</w:t>
             </w:r>
             <w:r>
-              <w:t xml:space="preserve"> is a set of directories which contain example code for many of the functions. </w:t>
-            </w:r>
-            <w:r>
-              <w:t xml:space="preserve">And the </w:t>
+              <w:t xml:space="preserve"> is a set of directories which contain example code for the </w:t>
+            </w:r>
+            <w:r>
+              <w:t xml:space="preserve">Arduino </w:t>
+            </w:r>
+            <w:r>
+              <w:t>functions</w:t>
+            </w:r>
+            <w:r>
+              <w:t xml:space="preserve"> in the </w:t>
+            </w:r>
+            <w:proofErr w:type="gramStart"/>
+            <w:r>
+              <w:rPr>
+                <w:i/>
+                <w:iCs/>
+              </w:rPr>
+              <w:t>Library</w:t>
+            </w:r>
+            <w:proofErr w:type="gramEnd"/>
+            <w:r>
+              <w:t>.</w:t>
+            </w:r>
+            <w:r>
+              <w:t xml:space="preserve"> If you are unsure as to how to use a function from the </w:t>
+            </w:r>
+            <w:proofErr w:type="gramStart"/>
+            <w:r>
+              <w:rPr>
+                <w:i/>
+                <w:iCs/>
+              </w:rPr>
+              <w:t>Library</w:t>
+            </w:r>
+            <w:proofErr w:type="gramEnd"/>
+            <w:r>
+              <w:t xml:space="preserve">, review the example pertaining to that function. Finally, </w:t>
+            </w:r>
+            <w:r>
+              <w:t xml:space="preserve">the </w:t>
             </w:r>
             <w:r>
               <w:rPr>
@@ -957,7 +1046,7 @@
               <w:t>a)</w:t>
             </w:r>
             <w:r>
-              <w:t xml:space="preserve">, it is harder to see your organization (as compared to a graphical user interface tool) and </w:t>
+              <w:t xml:space="preserve">, it is harder to see your organization (as compared to a graphical user interface) and </w:t>
             </w:r>
             <w:r>
               <w:t>b)</w:t>
@@ -1020,75 +1109,79 @@
               <w:t>like</w:t>
             </w:r>
             <w:r>
-              <w:t xml:space="preserve"> the way you would use the sketch template in the Arduino Uno. You will also need to make </w:t>
-            </w:r>
-            <w:r>
-              <w:t>a</w:t>
-            </w:r>
-            <w:r>
-              <w:t xml:space="preserve"> change</w:t>
-            </w:r>
-            <w:r>
-              <w:t xml:space="preserve"> in the </w:t>
-            </w:r>
-            <w:r>
-              <w:rPr>
-                <w:i/>
-                <w:iCs/>
-              </w:rPr>
-              <w:t>Makefile</w:t>
-            </w:r>
-            <w:r>
+              <w:t xml:space="preserve"> the way you would use the sketch template in the Arduino Uno. </w:t>
+            </w:r>
+          </w:p>
+          <w:p/>
+          <w:p>
+            <w:r>
+              <w:t xml:space="preserve">At the base of the </w:t>
+            </w:r>
+            <w:r>
+              <w:rPr>
+                <w:i/>
+                <w:iCs/>
+              </w:rPr>
+              <w:t xml:space="preserve">10c_labs_class </w:t>
+            </w:r>
+            <w:r>
+              <w:t>folder</w:t>
+            </w:r>
+            <w:r>
+              <w:t xml:space="preserve">, there is a file called </w:t>
+            </w:r>
+            <w:proofErr w:type="spellStart"/>
+            <w:proofErr w:type="gramStart"/>
+            <w:r>
+              <w:rPr>
+                <w:i/>
+                <w:iCs/>
+              </w:rPr>
+              <w:t>env.make</w:t>
+            </w:r>
+            <w:proofErr w:type="spellEnd"/>
+            <w:proofErr w:type="gramEnd"/>
+            <w:r>
+              <w:rPr>
+                <w:i/>
+                <w:iCs/>
+              </w:rPr>
+              <w:t>.</w:t>
+            </w:r>
+            <w:r>
+              <w:t xml:space="preserve"> This file contains variables specific to your Uno and your computer. Go to the section </w:t>
+            </w:r>
+            <w:r>
+              <w:rPr>
+                <w:i/>
+                <w:iCs/>
+              </w:rPr>
+              <w:t>“# Arduino UNO and compatible boards</w:t>
+            </w:r>
+            <w:r>
+              <w:t>” and</w:t>
+            </w:r>
+            <w:r>
+              <w:t xml:space="preserve"> find</w:t>
+            </w:r>
+            <w:r>
+              <w:t xml:space="preserve"> the </w:t>
+            </w:r>
+            <w:r>
+              <w:rPr>
+                <w:i/>
+                <w:iCs/>
+              </w:rPr>
+              <w:t>SERIAL</w:t>
+            </w:r>
+            <w:r>
+              <w:rPr>
+                <w:i/>
+                <w:iCs/>
+              </w:rPr>
               <w:t xml:space="preserve"> </w:t>
             </w:r>
             <w:r>
-              <w:t>specific to your USB serial link to your Arduino UNO.</w:t>
-            </w:r>
-            <w:r>
-              <w:t xml:space="preserve"> </w:t>
-            </w:r>
-          </w:p>
-          <w:p/>
-          <w:p>
-            <w:r>
-              <w:t xml:space="preserve">In </w:t>
-            </w:r>
-            <w:r>
-              <w:t>all</w:t>
-            </w:r>
-            <w:r>
-              <w:t xml:space="preserve"> the </w:t>
-            </w:r>
-            <w:proofErr w:type="spellStart"/>
-            <w:r>
-              <w:rPr>
-                <w:i/>
-                <w:iCs/>
-              </w:rPr>
-              <w:t>Makefile</w:t>
-            </w:r>
-            <w:r>
-              <w:t>s</w:t>
-            </w:r>
-            <w:proofErr w:type="spellEnd"/>
-            <w:r>
-              <w:t xml:space="preserve">, Line 5 is the </w:t>
-            </w:r>
-            <w:r>
-              <w:rPr>
-                <w:i/>
-                <w:iCs/>
-              </w:rPr>
-              <w:t>SERIAL</w:t>
-            </w:r>
-            <w:r>
-              <w:rPr>
-                <w:i/>
-                <w:iCs/>
-              </w:rPr>
-              <w:t xml:space="preserve"> </w:t>
-            </w:r>
-            <w:r>
               <w:t xml:space="preserve">variable and will need to be </w:t>
             </w:r>
             <w:r>
@@ -1098,14 +1191,50 @@
               <w:t xml:space="preserve">specific to your system. </w:t>
             </w:r>
             <w:r>
-              <w:t>It is currently of the form “</w:t>
-            </w:r>
-            <w:r>
-              <w:rPr>
-                <w:i/>
-                <w:iCs/>
-              </w:rPr>
-              <w:t>SERIAL = $(AVR_PORT)</w:t>
+              <w:t xml:space="preserve">It is currently </w:t>
+            </w:r>
+            <w:r>
+              <w:t xml:space="preserve">similar to </w:t>
+            </w:r>
+            <w:r>
+              <w:t>“</w:t>
+            </w:r>
+            <w:r>
+              <w:rPr>
+                <w:i/>
+                <w:iCs/>
+              </w:rPr>
+              <w:t xml:space="preserve">SERIAL = </w:t>
+            </w:r>
+            <w:r>
+              <w:rPr>
+                <w:i/>
+                <w:iCs/>
+              </w:rPr>
+              <w:t>/dev/</w:t>
+            </w:r>
+            <w:proofErr w:type="gramStart"/>
+            <w:r>
+              <w:rPr>
+                <w:i/>
+                <w:iCs/>
+              </w:rPr>
+              <w:t>cu.usbmodem</w:t>
+            </w:r>
+            <w:proofErr w:type="gramEnd"/>
+            <w:r>
+              <w:rPr>
+                <w:i/>
+                <w:iCs/>
+              </w:rPr>
+              <w:t>310</w:t>
+            </w:r>
+            <w:r>
+              <w:rPr>
+                <w:i/>
+                <w:iCs/>
+              </w:rPr>
+              <w:t>1</w:t>
             </w:r>
             <w:r>
               <w:t xml:space="preserve">”. </w:t>
@@ -1229,52 +1358,14 @@
             </w:r>
           </w:p>
           <w:p>
-            <w:pPr>
-              <w:pStyle w:val="ListParagraph"/>
-            </w:pPr>
-          </w:p>
-          <w:p>
-            <w:r>
-              <w:t xml:space="preserve">You will need to make the change in each </w:t>
-            </w:r>
-            <w:r>
-              <w:rPr>
-                <w:i/>
-                <w:iCs/>
-              </w:rPr>
-              <w:t>Makefile</w:t>
-            </w:r>
-            <w:r>
-              <w:rPr>
-                <w:i/>
-                <w:iCs/>
-              </w:rPr>
-              <w:t xml:space="preserve">, </w:t>
-            </w:r>
-            <w:r>
-              <w:t>which you could do as you work on the labs or if you know how to do a global file search and replace, you could do that as well.</w:t>
-            </w:r>
-            <w:r>
-              <w:t xml:space="preserve"> Once you have identified the port, it is best to always use that same </w:t>
-            </w:r>
-            <w:r>
-              <w:t xml:space="preserve">physical </w:t>
-            </w:r>
-            <w:r>
-              <w:t>port for your Arduino connection, or you will have to change the port designation in the</w:t>
-            </w:r>
-            <w:r>
-              <w:t xml:space="preserve"> </w:t>
-            </w:r>
-            <w:r>
-              <w:rPr>
-                <w:i/>
-                <w:iCs/>
-              </w:rPr>
-              <w:t>Makefile</w:t>
-            </w:r>
-            <w:r>
-              <w:t>, to the name of the different port.</w:t>
+            <w:r>
+              <w:t xml:space="preserve">For now, ignore the other </w:t>
+            </w:r>
+            <w:r>
+              <w:t>variables</w:t>
+            </w:r>
+            <w:r>
+              <w:t>, if you are using an Arduino Uno or similar board.</w:t>
             </w:r>
           </w:p>
           <w:p/>
@@ -1396,109 +1487,12 @@
             </w:r>
           </w:p>
           <w:p>
-            <w:r>
+            <w:pPr>
               <w:rPr>
                 <w:b/>
                 <w:bCs/>
               </w:rPr>
-              <w:lastRenderedPageBreak/>
-              <w:t xml:space="preserve">Note for WSL2 users: </w:t>
-            </w:r>
-            <w:r>
-              <w:t>There is an issue with WSL</w:t>
-            </w:r>
-            <w:r>
-              <w:t>1</w:t>
-            </w:r>
-            <w:r>
-              <w:t>, where the port needs to be recognized by Windows prior to using it in WSL</w:t>
-            </w:r>
-            <w:r>
-              <w:t>1</w:t>
-            </w:r>
-            <w:r>
-              <w:t xml:space="preserve">. The easiest way to do this is to use the Arduino IDE and upload an example file to the Uno. (I use the </w:t>
-            </w:r>
-            <w:r>
-              <w:t>Arduino IDE B</w:t>
-            </w:r>
-            <w:r>
-              <w:t xml:space="preserve">link example file </w:t>
-            </w:r>
-            <w:proofErr w:type="spellStart"/>
-            <w:r>
-              <w:rPr>
-                <w:i/>
-                <w:iCs/>
-              </w:rPr>
-              <w:t>File</w:t>
-            </w:r>
-            <w:proofErr w:type="spellEnd"/>
-            <w:r>
-              <w:rPr>
-                <w:i/>
-                <w:iCs/>
-              </w:rPr>
-              <w:t xml:space="preserve"> -&gt; Examples -&gt; </w:t>
-            </w:r>
-            <w:r>
-              <w:rPr>
-                <w:i/>
-                <w:iCs/>
-              </w:rPr>
-              <w:t>0</w:t>
-            </w:r>
-            <w:r>
-              <w:rPr>
-                <w:i/>
-                <w:iCs/>
-              </w:rPr>
-              <w:t>1. Basic</w:t>
-            </w:r>
-            <w:r>
-              <w:rPr>
-                <w:i/>
-                <w:iCs/>
-              </w:rPr>
-              <w:t>s</w:t>
-            </w:r>
-            <w:r>
-              <w:rPr>
-                <w:i/>
-                <w:iCs/>
-              </w:rPr>
-              <w:t xml:space="preserve"> -&gt; Blink </w:t>
-            </w:r>
-            <w:r>
-              <w:t>then</w:t>
-            </w:r>
-            <w:r>
-              <w:rPr>
-                <w:i/>
-                <w:iCs/>
-              </w:rPr>
-              <w:t xml:space="preserve"> Upload) </w:t>
-            </w:r>
-            <w:r>
-              <w:t xml:space="preserve">Once you have done this (and it works), you will want to make a note of the port number, </w:t>
-            </w:r>
-            <w:proofErr w:type="spellStart"/>
-            <w:r>
-              <w:t>i,e</w:t>
-            </w:r>
-            <w:proofErr w:type="spellEnd"/>
-            <w:r>
-              <w:t xml:space="preserve">; COM3, close the Arduino IDE and use </w:t>
-            </w:r>
-            <w:r>
-              <w:t>the proper port number in WSL</w:t>
-            </w:r>
-            <w:r>
-              <w:t>1</w:t>
-            </w:r>
-            <w:r>
-              <w:t>, in this case /dev/ttyS3. You will need to do this after every time the system is rebooted.</w:t>
-            </w:r>
+            </w:pPr>
           </w:p>
           <w:p>
             <w:pPr>
@@ -1535,6 +1529,7 @@
                 <w:sz w:val="22"/>
                 <w:szCs w:val="22"/>
               </w:rPr>
+              <w:lastRenderedPageBreak/>
               <w:t xml:space="preserve">TODO (Is this needed?) </w:t>
             </w:r>
             <w:r>
@@ -1557,7 +1552,7 @@
               </w:rPr>
               <w:t xml:space="preserve">If you are working with a real Arduino, this </w:t>
             </w:r>
-            <w:hyperlink r:id="rId8">
+            <w:hyperlink r:id="rId7">
               <w:r>
                 <w:rPr>
                   <w:rFonts w:ascii="Arial" w:eastAsia="Arial" w:hAnsi="Arial" w:cs="Arial"/>
@@ -1580,7 +1575,7 @@
               </w:rPr>
               <w:t xml:space="preserve">and </w:t>
             </w:r>
-            <w:hyperlink r:id="rId9">
+            <w:hyperlink r:id="rId8">
               <w:r>
                 <w:rPr>
                   <w:rFonts w:ascii="Arial" w:eastAsia="Arial" w:hAnsi="Arial" w:cs="Arial"/>
@@ -1679,7 +1674,7 @@
               </w:rPr>
               <w:t xml:space="preserve"> the lab, </w:t>
             </w:r>
-            <w:hyperlink r:id="rId10">
+            <w:hyperlink r:id="rId9">
               <w:r>
                 <w:rPr>
                   <w:color w:val="1155CC"/>
@@ -1714,23 +1709,16 @@
               <w:rPr>
                 <w:color w:val="000000"/>
               </w:rPr>
+              <w:t xml:space="preserve"> resistors.</w:t>
+            </w:r>
+            <w:r>
+              <w:rPr>
+                <w:color w:val="000000"/>
+              </w:rPr>
               <w:t xml:space="preserve"> </w:t>
             </w:r>
-            <w:proofErr w:type="spellStart"/>
-            <w:proofErr w:type="gramStart"/>
-            <w:r>
-              <w:rPr>
-                <w:color w:val="000000"/>
-              </w:rPr>
-              <w:t>resistors.</w:t>
-            </w:r>
-            <w:r>
-              <w:t>If</w:t>
-            </w:r>
-            <w:proofErr w:type="spellEnd"/>
-            <w:proofErr w:type="gramEnd"/>
-            <w:r>
-              <w:t xml:space="preserve"> your kit does not have the exact resistor values, you may use something that's reasonably close. Going from 270 to 220 Ohms will not make a noticeable difference.</w:t>
+            <w:r>
+              <w:t>If your kit does not have the exact resistor values, you may use something that's reasonably close. Going from 270 to 220 Ohms will not make a noticeable difference.</w:t>
             </w:r>
           </w:p>
           <w:p>
@@ -1745,7 +1733,7 @@
                 <w:u w:val="single"/>
               </w:rPr>
             </w:pPr>
-            <w:hyperlink r:id="rId11">
+            <w:hyperlink r:id="rId10">
               <w:r>
                 <w:rPr>
                   <w:color w:val="1155CC"/>
@@ -2181,7 +2169,7 @@
               </w:rPr>
               <w:t xml:space="preserve">Complete the lab, </w:t>
             </w:r>
-            <w:hyperlink r:id="rId12">
+            <w:hyperlink r:id="rId11">
               <w:r>
                 <w:rPr>
                   <w:color w:val="1155CC"/>
@@ -2190,7 +2178,7 @@
                 <w:t xml:space="preserve">RGB LEDs, on the Adafruit </w:t>
               </w:r>
             </w:hyperlink>
-            <w:hyperlink r:id="rId13">
+            <w:hyperlink r:id="rId12">
               <w:r>
                 <w:rPr>
                   <w:color w:val="1155CC"/>
@@ -2239,11 +2227,7 @@
               <w:ind w:hanging="283"/>
             </w:pPr>
             <w:r>
-              <w:t xml:space="preserve">Using a 1000 Ohm LED can be helpful to reduce the brightness and make it more comfortable </w:t>
-            </w:r>
-            <w:r>
-              <w:lastRenderedPageBreak/>
-              <w:t xml:space="preserve">for your eyes. </w:t>
+              <w:t xml:space="preserve">Using a 1000 Ohm LED can be helpful to reduce the brightness and make it more comfortable for your eyes. </w:t>
             </w:r>
           </w:p>
           <w:p>
@@ -2316,6 +2300,7 @@
               <w:rPr>
                 <w:noProof/>
               </w:rPr>
+              <w:lastRenderedPageBreak/>
               <w:drawing>
                 <wp:inline distT="114300" distB="114300" distL="114300" distR="114300" wp14:anchorId="18FDB102" wp14:editId="577C4A0E">
                   <wp:extent cx="4085273" cy="2042636"/>
@@ -2330,7 +2315,7 @@
                           <pic:cNvPicPr preferRelativeResize="0"/>
                         </pic:nvPicPr>
                         <pic:blipFill>
-                          <a:blip r:embed="rId14"/>
+                          <a:blip r:embed="rId13"/>
                           <a:srcRect/>
                           <a:stretch>
                             <a:fillRect/>
@@ -2665,7 +2650,7 @@
               <w:spacing w:after="283"/>
               <w:ind w:left="779" w:hanging="360"/>
               <w:rPr>
-                <w:b/>
+                <w:color w:val="000000"/>
               </w:rPr>
             </w:pPr>
             <w:r>
@@ -2688,50 +2673,10 @@
               </w:rPr>
               <w:t xml:space="preserve"> file over from one exercise to the next to reduce the amount of writing/editing required.</w:t>
             </w:r>
-          </w:p>
-          <w:p>
-            <w:pPr>
-              <w:spacing w:after="283"/>
-              <w:rPr>
-                <w:color w:val="000000"/>
-              </w:rPr>
-            </w:pPr>
-          </w:p>
-        </w:tc>
-      </w:tr>
-      <w:tr>
-        <w:tc>
-          <w:tcPr>
-            <w:tcW w:w="9944" w:type="dxa"/>
-            <w:tcBorders>
-              <w:top w:val="nil"/>
-              <w:left w:val="nil"/>
-              <w:bottom w:val="nil"/>
-              <w:right w:val="nil"/>
-            </w:tcBorders>
-            <w:shd w:val="clear" w:color="auto" w:fill="auto"/>
-            <w:vAlign w:val="center"/>
-          </w:tcPr>
-          <w:p>
-            <w:pPr>
-              <w:rPr>
-                <w:b/>
-              </w:rPr>
-            </w:pPr>
           </w:p>
         </w:tc>
       </w:tr>
     </w:tbl>
-    <w:p>
-      <w:pPr>
-        <w:sectPr>
-          <w:pgSz w:w="12240" w:h="15840"/>
-          <w:pgMar w:top="1134" w:right="1134" w:bottom="1134" w:left="1134" w:header="0" w:footer="0" w:gutter="0"/>
-          <w:pgNumType w:start="1"/>
-          <w:cols w:space="720"/>
-        </w:sectPr>
-      </w:pPr>
-    </w:p>
     <w:p/>
     <w:sectPr>
       <w:type w:val="continuous"/>
@@ -2744,7 +2689,7 @@
 </file>
 
 <file path=word/numbering.xml><?xml version="1.0" encoding="utf-8"?>
-<w:numbering xmlns:wpc="http://schemas.microsoft.com/office/word/2010/wordprocessingCanvas" xmlns:cx="http://schemas.microsoft.com/office/drawing/2014/chartex" xmlns:cx1="http://schemas.microsoft.com/office/drawing/2015/9/8/chartex" xmlns:cx2="http://schemas.microsoft.com/office/drawing/2015/10/21/chartex" xmlns:cx3="http://schemas.microsoft.com/office/drawing/2016/5/9/chartex" xmlns:cx4="http://schemas.microsoft.com/office/drawing/2016/5/10/chartex" xmlns:cx5="http://schemas.microsoft.com/office/drawing/2016/5/11/chartex" xmlns:cx6="http://schemas.microsoft.com/office/drawing/2016/5/12/chartex" xmlns:cx7="http://schemas.microsoft.com/office/drawing/2016/5/13/chartex" xmlns:cx8="http://schemas.microsoft.com/office/drawing/2016/5/14/chartex" xmlns:mc="http://schemas.openxmlformats.org/markup-compatibility/2006" xmlns:aink="http://schemas.microsoft.com/office/drawing/2016/ink" xmlns:am3d="http://schemas.microsoft.com/office/drawing/2017/model3d" xmlns:o="urn:schemas-microsoft-com:office:office" xmlns:r="http://schemas.openxmlformats.org/officeDocument/2006/relationships" xmlns:m="http://schemas.openxmlformats.org/officeDocument/2006/math" xmlns:v="urn:schemas-microsoft-com:vml" xmlns:wp14="http://schemas.microsoft.com/office/word/2010/wordprocessingDrawing" xmlns:wp="http://schemas.openxmlformats.org/drawingml/2006/wordprocessingDrawing" xmlns:w10="urn:schemas-microsoft-com:office:word" xmlns:w="http://schemas.openxmlformats.org/wordprocessingml/2006/main" xmlns:w14="http://schemas.microsoft.com/office/word/2010/wordml" xmlns:w15="http://schemas.microsoft.com/office/word/2012/wordml" xmlns:w16cex="http://schemas.microsoft.com/office/word/2018/wordml/cex" xmlns:w16cid="http://schemas.microsoft.com/office/word/2016/wordml/cid" xmlns:w16="http://schemas.microsoft.com/office/word/2018/wordml" xmlns:w16sdtdh="http://schemas.microsoft.com/office/word/2020/wordml/sdtdatahash" xmlns:w16se="http://schemas.microsoft.com/office/word/2015/wordml/symex" xmlns:wpg="http://schemas.microsoft.com/office/word/2010/wordprocessingGroup" xmlns:wpi="http://schemas.microsoft.com/office/word/2010/wordprocessingInk" xmlns:wne="http://schemas.microsoft.com/office/word/2006/wordml" xmlns:wps="http://schemas.microsoft.com/office/word/2010/wordprocessingShape" mc:Ignorable="w14 w15 w16se w16cid w16 w16cex w16sdtdh wp14">
+<w:numbering xmlns:wpc="http://schemas.microsoft.com/office/word/2010/wordprocessingCanvas" xmlns:cx="http://schemas.microsoft.com/office/drawing/2014/chartex" xmlns:cx1="http://schemas.microsoft.com/office/drawing/2015/9/8/chartex" xmlns:cx2="http://schemas.microsoft.com/office/drawing/2015/10/21/chartex" xmlns:cx3="http://schemas.microsoft.com/office/drawing/2016/5/9/chartex" xmlns:cx4="http://schemas.microsoft.com/office/drawing/2016/5/10/chartex" xmlns:cx5="http://schemas.microsoft.com/office/drawing/2016/5/11/chartex" xmlns:cx6="http://schemas.microsoft.com/office/drawing/2016/5/12/chartex" xmlns:cx7="http://schemas.microsoft.com/office/drawing/2016/5/13/chartex" xmlns:cx8="http://schemas.microsoft.com/office/drawing/2016/5/14/chartex" xmlns:mc="http://schemas.openxmlformats.org/markup-compatibility/2006" xmlns:aink="http://schemas.microsoft.com/office/drawing/2016/ink" xmlns:am3d="http://schemas.microsoft.com/office/drawing/2017/model3d" xmlns:o="urn:schemas-microsoft-com:office:office" xmlns:oel="http://schemas.microsoft.com/office/2019/extlst" xmlns:r="http://schemas.openxmlformats.org/officeDocument/2006/relationships" xmlns:m="http://schemas.openxmlformats.org/officeDocument/2006/math" xmlns:v="urn:schemas-microsoft-com:vml" xmlns:wp14="http://schemas.microsoft.com/office/word/2010/wordprocessingDrawing" xmlns:wp="http://schemas.openxmlformats.org/drawingml/2006/wordprocessingDrawing" xmlns:w10="urn:schemas-microsoft-com:office:word" xmlns:w="http://schemas.openxmlformats.org/wordprocessingml/2006/main" xmlns:w14="http://schemas.microsoft.com/office/word/2010/wordml" xmlns:w15="http://schemas.microsoft.com/office/word/2012/wordml" xmlns:w16cex="http://schemas.microsoft.com/office/word/2018/wordml/cex" xmlns:w16cid="http://schemas.microsoft.com/office/word/2016/wordml/cid" xmlns:w16="http://schemas.microsoft.com/office/word/2018/wordml" xmlns:w16sdtdh="http://schemas.microsoft.com/office/word/2020/wordml/sdtdatahash" xmlns:w16se="http://schemas.microsoft.com/office/word/2015/wordml/symex" xmlns:wpg="http://schemas.microsoft.com/office/word/2010/wordprocessingGroup" xmlns:wpi="http://schemas.microsoft.com/office/word/2010/wordprocessingInk" xmlns:wne="http://schemas.microsoft.com/office/word/2006/wordml" xmlns:wps="http://schemas.microsoft.com/office/word/2010/wordprocessingShape" mc:Ignorable="w14 w15 w16se w16cid w16 w16cex w16sdtdh wp14">
   <w:abstractNum w:abstractNumId="0" w15:restartNumberingAfterBreak="0">
     <w:nsid w:val="FFFFFF7C"/>
     <w:multiLevelType w:val="singleLevel"/>
@@ -4045,67 +3990,67 @@
       </w:rPr>
     </w:lvl>
   </w:abstractNum>
-  <w:num w:numId="1">
+  <w:num w:numId="1" w16cid:durableId="14425198">
     <w:abstractNumId w:val="13"/>
   </w:num>
-  <w:num w:numId="2">
+  <w:num w:numId="2" w16cid:durableId="17121565">
     <w:abstractNumId w:val="18"/>
   </w:num>
-  <w:num w:numId="3">
+  <w:num w:numId="3" w16cid:durableId="2003006333">
     <w:abstractNumId w:val="11"/>
   </w:num>
-  <w:num w:numId="4">
+  <w:num w:numId="4" w16cid:durableId="2084141623">
     <w:abstractNumId w:val="12"/>
   </w:num>
-  <w:num w:numId="5">
+  <w:num w:numId="5" w16cid:durableId="1702121429">
     <w:abstractNumId w:val="17"/>
   </w:num>
-  <w:num w:numId="6">
+  <w:num w:numId="6" w16cid:durableId="146677756">
     <w:abstractNumId w:val="16"/>
   </w:num>
-  <w:num w:numId="7">
+  <w:num w:numId="7" w16cid:durableId="1409155562">
     <w:abstractNumId w:val="20"/>
   </w:num>
-  <w:num w:numId="8">
+  <w:num w:numId="8" w16cid:durableId="445386961">
     <w:abstractNumId w:val="14"/>
   </w:num>
-  <w:num w:numId="9">
+  <w:num w:numId="9" w16cid:durableId="2012874532">
     <w:abstractNumId w:val="19"/>
   </w:num>
-  <w:num w:numId="10">
+  <w:num w:numId="10" w16cid:durableId="1579443756">
     <w:abstractNumId w:val="0"/>
   </w:num>
-  <w:num w:numId="11">
+  <w:num w:numId="11" w16cid:durableId="2079670918">
     <w:abstractNumId w:val="1"/>
   </w:num>
-  <w:num w:numId="12">
+  <w:num w:numId="12" w16cid:durableId="1978340048">
     <w:abstractNumId w:val="2"/>
   </w:num>
-  <w:num w:numId="13">
+  <w:num w:numId="13" w16cid:durableId="1982732896">
     <w:abstractNumId w:val="3"/>
   </w:num>
-  <w:num w:numId="14">
+  <w:num w:numId="14" w16cid:durableId="349991324">
     <w:abstractNumId w:val="8"/>
   </w:num>
-  <w:num w:numId="15">
+  <w:num w:numId="15" w16cid:durableId="553857128">
     <w:abstractNumId w:val="4"/>
   </w:num>
-  <w:num w:numId="16">
+  <w:num w:numId="16" w16cid:durableId="731194731">
     <w:abstractNumId w:val="5"/>
   </w:num>
-  <w:num w:numId="17">
+  <w:num w:numId="17" w16cid:durableId="1731998177">
     <w:abstractNumId w:val="6"/>
   </w:num>
-  <w:num w:numId="18">
+  <w:num w:numId="18" w16cid:durableId="2033458343">
     <w:abstractNumId w:val="7"/>
   </w:num>
-  <w:num w:numId="19">
+  <w:num w:numId="19" w16cid:durableId="82342487">
     <w:abstractNumId w:val="9"/>
   </w:num>
-  <w:num w:numId="20">
+  <w:num w:numId="20" w16cid:durableId="107550033">
     <w:abstractNumId w:val="15"/>
   </w:num>
-  <w:num w:numId="21">
+  <w:num w:numId="21" w16cid:durableId="1683581935">
     <w:abstractNumId w:val="10"/>
   </w:num>
 </w:numbering>

</xml_diff>

<commit_message>
updated lab 1B doc and added 1B Introduction
</commit_message>
<xml_diff>
--- a/Labs/1B/lab1b.docx
+++ b/Labs/1B/lab1b.docx
@@ -400,13 +400,13 @@
               <w:t>)</w:t>
             </w:r>
             <w:r>
-              <w:t xml:space="preserve"> and a Standard C to Arduino Library to replace the Arduino software framework. This will provide an opportunity to learn and use Standard C on a microcontroller. This approach will be very similar to the approach many software engineers use to program embedded microcontrollers. It will also offer an opportunity to better understand C as it pertains to both </w:t>
-            </w:r>
-            <w:r>
-              <w:t>a microcontroller</w:t>
-            </w:r>
-            <w:r>
-              <w:t xml:space="preserve"> and </w:t>
+              <w:t xml:space="preserve"> and a Standard C to Arduino Library to replace the Arduino software framework. This will provide an opportunity to learn and use Standard </w:t>
+            </w:r>
+            <w:r>
+              <w:t xml:space="preserve">or ANSI </w:t>
+            </w:r>
+            <w:r>
+              <w:t xml:space="preserve">C on a microcontroller. This approach will be very similar to the approach many software engineers use to program embedded microcontrollers. It will also offer an opportunity to better understand C </w:t>
             </w:r>
             <w:r>
               <w:t>in a less complex processor</w:t>
@@ -430,13 +430,25 @@
               <w:t xml:space="preserve">appropriate </w:t>
             </w:r>
             <w:r>
-              <w:t>for your platform (Windows, macOS or Linux). In Windows, it will be Windows Subsystem for Linux (WSL</w:t>
+              <w:t xml:space="preserve">for your platform (Windows, macOS or Linux). In Windows, it </w:t>
+            </w:r>
+            <w:r>
+              <w:t>can</w:t>
+            </w:r>
+            <w:r>
+              <w:t xml:space="preserve"> be Windows Subsystem for Linux (WSL</w:t>
             </w:r>
             <w:r>
               <w:t>1</w:t>
             </w:r>
             <w:r>
-              <w:t xml:space="preserve">). In macOS, the application is called Terminal and in Linux, it is typically referred to as the Console. While all the commands will be executed in the command line, much of the work is repetitive so it becomes second nature quickly. You won’t need to know a great deal as to how to work in the command line, </w:t>
+              <w:t>)</w:t>
+            </w:r>
+            <w:r>
+              <w:t xml:space="preserve"> or Windows command line (cmd.exe)</w:t>
+            </w:r>
+            <w:r>
+              <w:t xml:space="preserve">. In macOS, the application is called Terminal and in Linux, it is typically referred to as the Console. While all the commands will be executed in the command line, much of the work is repetitive so it becomes second nature quickly. You won’t need to know a great deal as to how to work in the command line, </w:t>
             </w:r>
             <w:r>
               <w:t>however</w:t>
@@ -637,7 +649,7 @@
                 <w:color w:val="000000" w:themeColor="text1"/>
                 <w:u w:val="none"/>
               </w:rPr>
-              <w:t>There is a specific page for Linux, macOS and WSL1</w:t>
+              <w:t>There is a specific page for Linux, macOS</w:t>
             </w:r>
             <w:r>
               <w:rPr>
@@ -645,7 +657,39 @@
                 <w:color w:val="000000" w:themeColor="text1"/>
                 <w:u w:val="none"/>
               </w:rPr>
-              <w:t xml:space="preserve"> (Windows 10)</w:t>
+              <w:t xml:space="preserve">, </w:t>
+            </w:r>
+            <w:r>
+              <w:rPr>
+                <w:rStyle w:val="Hyperlink"/>
+                <w:color w:val="000000" w:themeColor="text1"/>
+                <w:u w:val="none"/>
+              </w:rPr>
+              <w:t>WSL1</w:t>
+            </w:r>
+            <w:r>
+              <w:rPr>
+                <w:rStyle w:val="Hyperlink"/>
+                <w:color w:val="000000" w:themeColor="text1"/>
+                <w:u w:val="none"/>
+              </w:rPr>
+              <w:t xml:space="preserve"> </w:t>
+            </w:r>
+            <w:r>
+              <w:rPr>
+                <w:rStyle w:val="Hyperlink"/>
+                <w:color w:val="000000" w:themeColor="text1"/>
+                <w:u w:val="none"/>
+              </w:rPr>
+              <w:t xml:space="preserve">and </w:t>
+            </w:r>
+            <w:r>
+              <w:rPr>
+                <w:rStyle w:val="Hyperlink"/>
+                <w:color w:val="000000" w:themeColor="text1"/>
+                <w:u w:val="none"/>
+              </w:rPr>
+              <w:t>Windows</w:t>
             </w:r>
             <w:r>
               <w:rPr>
@@ -1359,13 +1403,7 @@
           </w:p>
           <w:p>
             <w:r>
-              <w:t xml:space="preserve">For now, ignore the other </w:t>
-            </w:r>
-            <w:r>
-              <w:t>variables</w:t>
-            </w:r>
-            <w:r>
-              <w:t>, if you are using an Arduino Uno or similar board.</w:t>
+              <w:t>For now, ignore the other variables, if you are using an Arduino Uno or similar board.</w:t>
             </w:r>
           </w:p>
           <w:p/>

</xml_diff>